<commit_message>
Opdateret efter Mette's kommentarer
</commit_message>
<xml_diff>
--- a/Rapport/Scrum.docx
+++ b/Rapport/Scrum.docx
@@ -1,10 +1,10 @@
 
 <file path=word/document.xml><?xml version="1.0" encoding="utf-8"?>
-<w:document xmlns:wpc="http://schemas.microsoft.com/office/word/2010/wordprocessingCanvas" xmlns:mc="http://schemas.openxmlformats.org/markup-compatibility/2006" xmlns:o="urn:schemas-microsoft-com:office:office" xmlns:r="http://schemas.openxmlformats.org/officeDocument/2006/relationships" xmlns:m="http://schemas.openxmlformats.org/officeDocument/2006/math" xmlns:v="urn:schemas-microsoft-com:vml" xmlns:wp14="http://schemas.microsoft.com/office/word/2010/wordprocessingDrawing" xmlns:wp="http://schemas.openxmlformats.org/drawingml/2006/wordprocessingDrawing" xmlns:w10="urn:schemas-microsoft-com:office:word" xmlns:w="http://schemas.openxmlformats.org/wordprocessingml/2006/main" xmlns:w14="http://schemas.microsoft.com/office/word/2010/wordml" xmlns:w15="http://schemas.microsoft.com/office/word/2012/wordml" xmlns:wpg="http://schemas.microsoft.com/office/word/2010/wordprocessingGroup" xmlns:wpi="http://schemas.microsoft.com/office/word/2010/wordprocessingInk" xmlns:wne="http://schemas.microsoft.com/office/word/2006/wordml" xmlns:wps="http://schemas.microsoft.com/office/word/2010/wordprocessingShape" mc:Ignorable="w14 w15 wp14">
+<w:document xmlns:wpc="http://schemas.microsoft.com/office/word/2010/wordprocessingCanvas" xmlns:cx="http://schemas.microsoft.com/office/drawing/2014/chartex" xmlns:cx1="http://schemas.microsoft.com/office/drawing/2015/9/8/chartex" xmlns:mc="http://schemas.openxmlformats.org/markup-compatibility/2006" xmlns:o="urn:schemas-microsoft-com:office:office" xmlns:r="http://schemas.openxmlformats.org/officeDocument/2006/relationships" xmlns:m="http://schemas.openxmlformats.org/officeDocument/2006/math" xmlns:v="urn:schemas-microsoft-com:vml" xmlns:wp14="http://schemas.microsoft.com/office/word/2010/wordprocessingDrawing" xmlns:wp="http://schemas.openxmlformats.org/drawingml/2006/wordprocessingDrawing" xmlns:w10="urn:schemas-microsoft-com:office:word" xmlns:w="http://schemas.openxmlformats.org/wordprocessingml/2006/main" xmlns:w14="http://schemas.microsoft.com/office/word/2010/wordml" xmlns:w15="http://schemas.microsoft.com/office/word/2012/wordml" xmlns:w16se="http://schemas.microsoft.com/office/word/2015/wordml/symex" xmlns:wpg="http://schemas.microsoft.com/office/word/2010/wordprocessingGroup" xmlns:wpi="http://schemas.microsoft.com/office/word/2010/wordprocessingInk" xmlns:wne="http://schemas.microsoft.com/office/word/2006/wordml" xmlns:wps="http://schemas.microsoft.com/office/word/2010/wordprocessingShape" mc:Ignorable="w14 w15 w16se wp14">
   <w:body>
     <w:p>
       <w:pPr>
-        <w:pStyle w:val="Heading2"/>
+        <w:pStyle w:val="Overskrift2"/>
         <w:rPr>
           <w:lang w:val="da-DK"/>
         </w:rPr>
@@ -32,21 +32,7 @@
         <w:rPr>
           <w:lang w:val="da-DK"/>
         </w:rPr>
-        <w:t xml:space="preserve"> fra </w:t>
-      </w:r>
-      <w:proofErr w:type="spellStart"/>
-      <w:r>
-        <w:rPr>
-          <w:lang w:val="da-DK"/>
-        </w:rPr>
-        <w:t>IHA’s</w:t>
-      </w:r>
-      <w:proofErr w:type="spellEnd"/>
-      <w:r>
-        <w:rPr>
-          <w:lang w:val="da-DK"/>
-        </w:rPr>
-        <w:t xml:space="preserve"> side er givet et krav om</w:t>
+        <w:t xml:space="preserve"> fra IHA’s side er givet et krav om</w:t>
       </w:r>
       <w:ins w:id="0" w:author="Mette Grønbech" w:date="2016-05-02T11:26:00Z">
         <w:r>
@@ -104,47 +90,35 @@
         </w:rPr>
         <w:t xml:space="preserve"> der skulle benyttes. </w:t>
       </w:r>
-      <w:commentRangeStart w:id="4"/>
-      <w:r>
-        <w:rPr>
-          <w:lang w:val="da-DK"/>
-        </w:rPr>
-        <w:t xml:space="preserve">De bedste kandidater var </w:t>
-      </w:r>
-      <w:proofErr w:type="spellStart"/>
-      <w:r>
-        <w:rPr>
-          <w:lang w:val="da-DK"/>
-        </w:rPr>
-        <w:t>Scrum</w:t>
-      </w:r>
-      <w:proofErr w:type="spellEnd"/>
-      <w:r>
-        <w:rPr>
-          <w:lang w:val="da-DK"/>
-        </w:rPr>
-        <w:t xml:space="preserve"> og </w:t>
-      </w:r>
-      <w:proofErr w:type="spellStart"/>
-      <w:r>
-        <w:rPr>
-          <w:lang w:val="da-DK"/>
-        </w:rPr>
-        <w:t>Kanban</w:t>
-      </w:r>
-      <w:proofErr w:type="spellEnd"/>
-      <w:r>
-        <w:rPr>
-          <w:lang w:val="da-DK"/>
-        </w:rPr>
-        <w:t xml:space="preserve">. </w:t>
-      </w:r>
-      <w:commentRangeEnd w:id="4"/>
-      <w:r>
-        <w:rPr>
-          <w:rStyle w:val="CommentReference"/>
-        </w:rPr>
-        <w:commentReference w:id="4"/>
+      <w:del w:id="4" w:author="Christian Winkel" w:date="2016-05-02T11:47:00Z">
+        <w:r>
+          <w:rPr>
+            <w:lang w:val="da-DK"/>
+          </w:rPr>
+          <w:delText>De bedste kandidater var</w:delText>
+        </w:r>
+      </w:del>
+      <w:ins w:id="5" w:author="Christian Winkel" w:date="2016-05-02T11:47:00Z">
+        <w:r>
+          <w:rPr>
+            <w:lang w:val="da-DK"/>
+          </w:rPr>
+          <w:t>Gruppen overve</w:t>
+        </w:r>
+      </w:ins>
+      <w:ins w:id="6" w:author="Christian Winkel" w:date="2016-05-02T11:48:00Z">
+        <w:r>
+          <w:rPr>
+            <w:lang w:val="da-DK"/>
+          </w:rPr>
+          <w:t>jede valget mellem</w:t>
+        </w:r>
+      </w:ins>
+      <w:r>
+        <w:rPr>
+          <w:lang w:val="da-DK"/>
+        </w:rPr>
+        <w:t xml:space="preserve"> Scrum og Kanban. </w:t>
       </w:r>
     </w:p>
     <w:p>
@@ -157,333 +131,199 @@
         <w:rPr>
           <w:lang w:val="da-DK"/>
         </w:rPr>
-        <w:t xml:space="preserve">Begge metoder anvender et </w:t>
-      </w:r>
-      <w:proofErr w:type="spellStart"/>
-      <w:r>
-        <w:rPr>
-          <w:lang w:val="da-DK"/>
-        </w:rPr>
-        <w:t>taskboard</w:t>
-      </w:r>
-      <w:proofErr w:type="spellEnd"/>
+        <w:t xml:space="preserve">Begge metoder anvender et taskboard </w:t>
+      </w:r>
+      <w:r>
+        <w:rPr>
+          <w:lang w:val="da-DK"/>
+        </w:rPr>
+        <w:t>til at organisere det arbejde</w:t>
+      </w:r>
+      <w:ins w:id="7" w:author="Mette Grønbech" w:date="2016-05-02T11:26:00Z">
+        <w:r>
+          <w:rPr>
+            <w:lang w:val="da-DK"/>
+          </w:rPr>
+          <w:t>,</w:t>
+        </w:r>
+      </w:ins>
+      <w:r>
+        <w:rPr>
+          <w:lang w:val="da-DK"/>
+        </w:rPr>
+        <w:t xml:space="preserve"> der skal laves, så alle medlemmer på teamet kan se</w:t>
+      </w:r>
+      <w:ins w:id="8" w:author="Mette Grønbech" w:date="2016-05-02T11:26:00Z">
+        <w:r>
+          <w:rPr>
+            <w:lang w:val="da-DK"/>
+          </w:rPr>
+          <w:t>,</w:t>
+        </w:r>
+      </w:ins>
+      <w:r>
+        <w:rPr>
+          <w:lang w:val="da-DK"/>
+        </w:rPr>
+        <w:t xml:space="preserve"> hvad der bliver lavet</w:t>
+      </w:r>
+      <w:del w:id="9" w:author="Mette Grønbech" w:date="2016-05-02T11:26:00Z">
+        <w:r>
+          <w:rPr>
+            <w:lang w:val="da-DK"/>
+          </w:rPr>
+          <w:delText>,</w:delText>
+        </w:r>
+      </w:del>
+      <w:r>
+        <w:rPr>
+          <w:lang w:val="da-DK"/>
+        </w:rPr>
+        <w:t xml:space="preserve"> og af hvem. Den store forskel er dog</w:t>
+      </w:r>
+      <w:ins w:id="10" w:author="Mette Grønbech" w:date="2016-05-02T11:27:00Z">
+        <w:r>
+          <w:rPr>
+            <w:lang w:val="da-DK"/>
+          </w:rPr>
+          <w:t>,</w:t>
+        </w:r>
+      </w:ins>
+      <w:r>
+        <w:rPr>
+          <w:lang w:val="da-DK"/>
+        </w:rPr>
+        <w:t xml:space="preserve"> at i Kanban er der en begrænsning på hvor mange tasks</w:t>
+      </w:r>
+      <w:ins w:id="11" w:author="Mette Grønbech" w:date="2016-05-02T11:27:00Z">
+        <w:r>
+          <w:rPr>
+            <w:lang w:val="da-DK"/>
+          </w:rPr>
+          <w:t>,</w:t>
+        </w:r>
+      </w:ins>
+      <w:r>
+        <w:rPr>
+          <w:lang w:val="da-DK"/>
+        </w:rPr>
+        <w:t xml:space="preserve"> der må være aktive ad gangen, og når der er plads</w:t>
+      </w:r>
+      <w:ins w:id="12" w:author="Mette Grønbech" w:date="2016-05-02T11:27:00Z">
+        <w:r>
+          <w:rPr>
+            <w:lang w:val="da-DK"/>
+          </w:rPr>
+          <w:t>,</w:t>
+        </w:r>
+      </w:ins>
+      <w:r>
+        <w:rPr>
+          <w:lang w:val="da-DK"/>
+        </w:rPr>
+        <w:t xml:space="preserve"> bliver der bare fyldt på fra en product backlog. Hvorimod i Scrum bliver arbejdet opdelt i </w:t>
+      </w:r>
+      <w:ins w:id="13" w:author="Christian Winkel" w:date="2016-05-02T11:39:00Z">
+        <w:r>
+          <w:rPr>
+            <w:lang w:val="da-DK"/>
+          </w:rPr>
+          <w:t>s</w:t>
+        </w:r>
+      </w:ins>
+      <w:del w:id="14" w:author="Christian Winkel" w:date="2016-05-02T11:39:00Z">
+        <w:r>
+          <w:rPr>
+            <w:lang w:val="da-DK"/>
+          </w:rPr>
+          <w:delText>S</w:delText>
+        </w:r>
+      </w:del>
+      <w:r>
+        <w:rPr>
+          <w:lang w:val="da-DK"/>
+        </w:rPr>
+        <w:t xml:space="preserve">prints, og hvert sprint har sit eget taskboard. Disse sprints bliver udfyldt med </w:t>
+      </w:r>
+      <w:ins w:id="15" w:author="Christian Winkel" w:date="2016-05-02T11:38:00Z">
+        <w:r>
+          <w:rPr>
+            <w:lang w:val="da-DK"/>
+          </w:rPr>
+          <w:t>stories, som nedbrydes til</w:t>
+        </w:r>
+      </w:ins>
+      <w:ins w:id="16" w:author="Christian Winkel" w:date="2016-05-02T11:39:00Z">
+        <w:r>
+          <w:rPr>
+            <w:lang w:val="da-DK"/>
+          </w:rPr>
+          <w:t xml:space="preserve"> </w:t>
+        </w:r>
+      </w:ins>
+      <w:r>
+        <w:rPr>
+          <w:lang w:val="da-DK"/>
+        </w:rPr>
+        <w:t>tasks</w:t>
+      </w:r>
+      <w:ins w:id="17" w:author="Christian Winkel" w:date="2016-05-02T11:39:00Z">
+        <w:r>
+          <w:rPr>
+            <w:lang w:val="da-DK"/>
+          </w:rPr>
+          <w:t>,</w:t>
+        </w:r>
+      </w:ins>
+      <w:r>
+        <w:rPr>
+          <w:lang w:val="da-DK"/>
+        </w:rPr>
+        <w:t xml:space="preserve"> fra en product backlog</w:t>
+      </w:r>
+      <w:ins w:id="18" w:author="Mette Grønbech" w:date="2016-05-02T11:29:00Z">
+        <w:r>
+          <w:rPr>
+            <w:lang w:val="da-DK"/>
+          </w:rPr>
+          <w:t>,</w:t>
+        </w:r>
+      </w:ins>
+      <w:r>
+        <w:rPr>
+          <w:lang w:val="da-DK"/>
+        </w:rPr>
+        <w:t xml:space="preserve"> inden de opstartes, og hvis alle tasks er udført</w:t>
+      </w:r>
+      <w:ins w:id="19" w:author="Mette Grønbech" w:date="2016-05-02T11:29:00Z">
+        <w:r>
+          <w:rPr>
+            <w:lang w:val="da-DK"/>
+          </w:rPr>
+          <w:t>,</w:t>
+        </w:r>
+      </w:ins>
+      <w:r>
+        <w:rPr>
+          <w:lang w:val="da-DK"/>
+        </w:rPr>
+        <w:t xml:space="preserve"> kan man tilføje flere fra product backloggen, og hvis man ikke når alt</w:t>
+      </w:r>
+      <w:ins w:id="20" w:author="Mette Grønbech" w:date="2016-05-02T11:29:00Z">
+        <w:r>
+          <w:rPr>
+            <w:lang w:val="da-DK"/>
+          </w:rPr>
+          <w:t>,</w:t>
+        </w:r>
+      </w:ins>
       <w:r>
         <w:rPr>
           <w:lang w:val="da-DK"/>
         </w:rPr>
         <w:t xml:space="preserve"> </w:t>
       </w:r>
-      <w:r>
-        <w:rPr>
-          <w:lang w:val="da-DK"/>
-        </w:rPr>
-        <w:t>til at organisere det arbejde</w:t>
-      </w:r>
-      <w:ins w:id="5" w:author="Mette Grønbech" w:date="2016-05-02T11:26:00Z">
-        <w:r>
-          <w:rPr>
-            <w:lang w:val="da-DK"/>
-          </w:rPr>
-          <w:t>,</w:t>
-        </w:r>
-      </w:ins>
-      <w:r>
-        <w:rPr>
-          <w:lang w:val="da-DK"/>
-        </w:rPr>
-        <w:t xml:space="preserve"> der skal laves, så alle medlemmer på teamet kan se</w:t>
-      </w:r>
-      <w:ins w:id="6" w:author="Mette Grønbech" w:date="2016-05-02T11:26:00Z">
-        <w:r>
-          <w:rPr>
-            <w:lang w:val="da-DK"/>
-          </w:rPr>
-          <w:t>,</w:t>
-        </w:r>
-      </w:ins>
-      <w:r>
-        <w:rPr>
-          <w:lang w:val="da-DK"/>
-        </w:rPr>
-        <w:t xml:space="preserve"> hvad der bliver lavet</w:t>
-      </w:r>
-      <w:del w:id="7" w:author="Mette Grønbech" w:date="2016-05-02T11:26:00Z">
-        <w:r>
-          <w:rPr>
-            <w:lang w:val="da-DK"/>
-          </w:rPr>
-          <w:delText>,</w:delText>
-        </w:r>
-      </w:del>
-      <w:r>
-        <w:rPr>
-          <w:lang w:val="da-DK"/>
-        </w:rPr>
-        <w:t xml:space="preserve"> og af hvem. Den store forskel er dog</w:t>
-      </w:r>
-      <w:ins w:id="8" w:author="Mette Grønbech" w:date="2016-05-02T11:27:00Z">
-        <w:r>
-          <w:rPr>
-            <w:lang w:val="da-DK"/>
-          </w:rPr>
-          <w:t>,</w:t>
-        </w:r>
-      </w:ins>
-      <w:r>
-        <w:rPr>
-          <w:lang w:val="da-DK"/>
-        </w:rPr>
-        <w:t xml:space="preserve"> at i </w:t>
-      </w:r>
-      <w:proofErr w:type="spellStart"/>
-      <w:r>
-        <w:rPr>
-          <w:lang w:val="da-DK"/>
-        </w:rPr>
-        <w:t>Kanban</w:t>
-      </w:r>
-      <w:proofErr w:type="spellEnd"/>
-      <w:r>
-        <w:rPr>
-          <w:lang w:val="da-DK"/>
-        </w:rPr>
-        <w:t xml:space="preserve"> er der en begrænsning på hvor mange </w:t>
-      </w:r>
-      <w:proofErr w:type="spellStart"/>
-      <w:r>
-        <w:rPr>
-          <w:lang w:val="da-DK"/>
-        </w:rPr>
-        <w:t>tasks</w:t>
-      </w:r>
-      <w:proofErr w:type="spellEnd"/>
-      <w:ins w:id="9" w:author="Mette Grønbech" w:date="2016-05-02T11:27:00Z">
-        <w:r>
-          <w:rPr>
-            <w:lang w:val="da-DK"/>
-          </w:rPr>
-          <w:t>,</w:t>
-        </w:r>
-      </w:ins>
-      <w:r>
-        <w:rPr>
-          <w:lang w:val="da-DK"/>
-        </w:rPr>
-        <w:t xml:space="preserve"> der må være aktive ad gangen, og når der er plads</w:t>
-      </w:r>
-      <w:ins w:id="10" w:author="Mette Grønbech" w:date="2016-05-02T11:27:00Z">
-        <w:r>
-          <w:rPr>
-            <w:lang w:val="da-DK"/>
-          </w:rPr>
-          <w:t>,</w:t>
-        </w:r>
-      </w:ins>
-      <w:r>
-        <w:rPr>
-          <w:lang w:val="da-DK"/>
-        </w:rPr>
-        <w:t xml:space="preserve"> bliver der bare fyldt på fra en </w:t>
-      </w:r>
-      <w:proofErr w:type="spellStart"/>
-      <w:r>
-        <w:rPr>
-          <w:lang w:val="da-DK"/>
-        </w:rPr>
-        <w:t>product</w:t>
-      </w:r>
-      <w:proofErr w:type="spellEnd"/>
-      <w:r>
-        <w:rPr>
-          <w:lang w:val="da-DK"/>
-        </w:rPr>
-        <w:t xml:space="preserve"> </w:t>
-      </w:r>
-      <w:proofErr w:type="spellStart"/>
-      <w:r>
-        <w:rPr>
-          <w:lang w:val="da-DK"/>
-        </w:rPr>
-        <w:t>backlog</w:t>
-      </w:r>
-      <w:proofErr w:type="spellEnd"/>
-      <w:r>
-        <w:rPr>
-          <w:lang w:val="da-DK"/>
-        </w:rPr>
-        <w:t xml:space="preserve">. Hvorimod i </w:t>
-      </w:r>
-      <w:proofErr w:type="spellStart"/>
-      <w:r>
-        <w:rPr>
-          <w:lang w:val="da-DK"/>
-        </w:rPr>
-        <w:t>Scrum</w:t>
-      </w:r>
-      <w:proofErr w:type="spellEnd"/>
-      <w:r>
-        <w:rPr>
-          <w:lang w:val="da-DK"/>
-        </w:rPr>
-        <w:t xml:space="preserve"> bliver arbejdet opdelt i Sprints, og hvert sprint har sit eget </w:t>
-      </w:r>
-      <w:proofErr w:type="spellStart"/>
-      <w:r>
-        <w:rPr>
-          <w:lang w:val="da-DK"/>
-        </w:rPr>
-        <w:t>taskboard</w:t>
-      </w:r>
-      <w:proofErr w:type="spellEnd"/>
-      <w:r>
-        <w:rPr>
-          <w:lang w:val="da-DK"/>
-        </w:rPr>
-        <w:t xml:space="preserve">. Disse sprints bliver udfyldt med </w:t>
-      </w:r>
-      <w:commentRangeStart w:id="11"/>
-      <w:proofErr w:type="spellStart"/>
-      <w:r>
-        <w:rPr>
-          <w:lang w:val="da-DK"/>
-        </w:rPr>
-        <w:t>tasks</w:t>
-      </w:r>
-      <w:commentRangeEnd w:id="11"/>
-      <w:proofErr w:type="spellEnd"/>
-      <w:r>
-        <w:rPr>
-          <w:rStyle w:val="CommentReference"/>
-        </w:rPr>
-        <w:commentReference w:id="11"/>
-      </w:r>
-      <w:r>
-        <w:rPr>
-          <w:lang w:val="da-DK"/>
-        </w:rPr>
-        <w:t xml:space="preserve"> fra en </w:t>
-      </w:r>
-      <w:proofErr w:type="spellStart"/>
-      <w:r>
-        <w:rPr>
-          <w:lang w:val="da-DK"/>
-        </w:rPr>
-        <w:t>product</w:t>
-      </w:r>
-      <w:proofErr w:type="spellEnd"/>
-      <w:r>
-        <w:rPr>
-          <w:lang w:val="da-DK"/>
-        </w:rPr>
-        <w:t xml:space="preserve"> </w:t>
-      </w:r>
-      <w:proofErr w:type="spellStart"/>
-      <w:r>
-        <w:rPr>
-          <w:lang w:val="da-DK"/>
-        </w:rPr>
-        <w:t>backlog</w:t>
-      </w:r>
-      <w:proofErr w:type="spellEnd"/>
-      <w:ins w:id="12" w:author="Mette Grønbech" w:date="2016-05-02T11:29:00Z">
-        <w:r>
-          <w:rPr>
-            <w:lang w:val="da-DK"/>
-          </w:rPr>
-          <w:t>,</w:t>
-        </w:r>
-      </w:ins>
-      <w:r>
-        <w:rPr>
-          <w:lang w:val="da-DK"/>
-        </w:rPr>
-        <w:t xml:space="preserve"> inden de </w:t>
-      </w:r>
-      <w:proofErr w:type="spellStart"/>
-      <w:r>
-        <w:rPr>
-          <w:lang w:val="da-DK"/>
-        </w:rPr>
-        <w:t>opstartes</w:t>
-      </w:r>
-      <w:proofErr w:type="spellEnd"/>
-      <w:r>
-        <w:rPr>
-          <w:lang w:val="da-DK"/>
-        </w:rPr>
-        <w:t xml:space="preserve">, og hvis alle </w:t>
-      </w:r>
-      <w:proofErr w:type="spellStart"/>
-      <w:r>
-        <w:rPr>
-          <w:lang w:val="da-DK"/>
-        </w:rPr>
-        <w:t>tasks</w:t>
-      </w:r>
-      <w:proofErr w:type="spellEnd"/>
-      <w:r>
-        <w:rPr>
-          <w:lang w:val="da-DK"/>
-        </w:rPr>
-        <w:t xml:space="preserve"> er udført</w:t>
-      </w:r>
-      <w:ins w:id="13" w:author="Mette Grønbech" w:date="2016-05-02T11:29:00Z">
-        <w:r>
-          <w:rPr>
-            <w:lang w:val="da-DK"/>
-          </w:rPr>
-          <w:t>,</w:t>
-        </w:r>
-      </w:ins>
-      <w:r>
-        <w:rPr>
-          <w:lang w:val="da-DK"/>
-        </w:rPr>
-        <w:t xml:space="preserve"> kan man tilføje flere fra </w:t>
-      </w:r>
-      <w:proofErr w:type="spellStart"/>
-      <w:r>
-        <w:rPr>
-          <w:lang w:val="da-DK"/>
-        </w:rPr>
-        <w:t>product</w:t>
-      </w:r>
-      <w:proofErr w:type="spellEnd"/>
-      <w:r>
-        <w:rPr>
-          <w:lang w:val="da-DK"/>
-        </w:rPr>
-        <w:t xml:space="preserve"> </w:t>
-      </w:r>
-      <w:proofErr w:type="spellStart"/>
-      <w:r>
-        <w:rPr>
-          <w:lang w:val="da-DK"/>
-        </w:rPr>
-        <w:t>backloggen</w:t>
-      </w:r>
-      <w:proofErr w:type="spellEnd"/>
-      <w:r>
-        <w:rPr>
-          <w:lang w:val="da-DK"/>
-        </w:rPr>
-        <w:t>, og hvis man ikke når alt</w:t>
-      </w:r>
-      <w:ins w:id="14" w:author="Mette Grønbech" w:date="2016-05-02T11:29:00Z">
-        <w:r>
-          <w:rPr>
-            <w:lang w:val="da-DK"/>
-          </w:rPr>
-          <w:t>,</w:t>
-        </w:r>
-      </w:ins>
-      <w:r>
-        <w:rPr>
-          <w:lang w:val="da-DK"/>
-        </w:rPr>
-        <w:t xml:space="preserve"> </w:t>
-      </w:r>
-      <w:del w:id="15" w:author="Mette Grønbech" w:date="2016-05-02T11:16:00Z">
+      <w:del w:id="21" w:author="Mette Grønbech" w:date="2016-05-02T11:16:00Z">
         <w:r>
           <w:rPr>
             <w:lang w:val="da-DK"/>
@@ -497,7 +337,7 @@
         </w:rPr>
         <w:t>føres de</w:t>
       </w:r>
-      <w:ins w:id="16" w:author="Mette Grønbech" w:date="2016-05-02T11:17:00Z">
+      <w:ins w:id="22" w:author="Mette Grønbech" w:date="2016-05-02T11:17:00Z">
         <w:r>
           <w:rPr>
             <w:lang w:val="da-DK"/>
@@ -522,23 +362,9 @@
         <w:rPr>
           <w:lang w:val="da-DK"/>
         </w:rPr>
-        <w:t xml:space="preserve">Udviklingen af Pristjek220 er foregået med </w:t>
-      </w:r>
-      <w:proofErr w:type="spellStart"/>
-      <w:r>
-        <w:rPr>
-          <w:lang w:val="da-DK"/>
-        </w:rPr>
-        <w:t>Scrum</w:t>
-      </w:r>
-      <w:proofErr w:type="spellEnd"/>
-      <w:r>
-        <w:rPr>
-          <w:lang w:val="da-DK"/>
-        </w:rPr>
-        <w:t xml:space="preserve">, fordi </w:t>
-      </w:r>
-      <w:ins w:id="17" w:author="Mette Grønbech" w:date="2016-05-02T11:30:00Z">
+        <w:t xml:space="preserve">Udviklingen af Pristjek220 er foregået med Scrum, fordi </w:t>
+      </w:r>
+      <w:ins w:id="23" w:author="Mette Grønbech" w:date="2016-05-02T11:30:00Z">
         <w:r>
           <w:rPr>
             <w:lang w:val="da-DK"/>
@@ -552,7 +378,7 @@
         </w:rPr>
         <w:t>det er lettere at planlægge</w:t>
       </w:r>
-      <w:ins w:id="18" w:author="Mette Grønbech" w:date="2016-05-02T11:30:00Z">
+      <w:ins w:id="24" w:author="Mette Grønbech" w:date="2016-05-02T11:30:00Z">
         <w:r>
           <w:rPr>
             <w:lang w:val="da-DK"/>
@@ -566,7 +392,7 @@
         </w:rPr>
         <w:t xml:space="preserve"> på længere sigt og derved bedre </w:t>
       </w:r>
-      <w:ins w:id="19" w:author="Mette Grønbech" w:date="2016-05-02T11:30:00Z">
+      <w:ins w:id="25" w:author="Mette Grønbech" w:date="2016-05-02T11:30:00Z">
         <w:r>
           <w:rPr>
             <w:lang w:val="da-DK"/>
@@ -574,7 +400,7 @@
           <w:t>til at</w:t>
         </w:r>
       </w:ins>
-      <w:del w:id="20" w:author="Mette Grønbech" w:date="2016-05-02T11:30:00Z">
+      <w:del w:id="26" w:author="Mette Grønbech" w:date="2016-05-02T11:30:00Z">
         <w:r>
           <w:rPr>
             <w:lang w:val="da-DK"/>
@@ -588,7 +414,7 @@
         </w:rPr>
         <w:t xml:space="preserve"> strukturere projekt</w:t>
       </w:r>
-      <w:del w:id="21" w:author="Mette Grønbech" w:date="2016-05-02T11:17:00Z">
+      <w:del w:id="27" w:author="Mette Grønbech" w:date="2016-05-02T11:17:00Z">
         <w:r>
           <w:rPr>
             <w:lang w:val="da-DK"/>
@@ -602,7 +428,7 @@
         </w:rPr>
         <w:t>forløbet i forbindelse med skole</w:t>
       </w:r>
-      <w:del w:id="22" w:author="Mette Grønbech" w:date="2016-05-02T11:17:00Z">
+      <w:del w:id="28" w:author="Mette Grønbech" w:date="2016-05-02T11:17:00Z">
         <w:r>
           <w:rPr>
             <w:lang w:val="da-DK"/>
@@ -614,16 +440,17 @@
         <w:rPr>
           <w:lang w:val="da-DK"/>
         </w:rPr>
-        <w:t xml:space="preserve">semesteret. </w:t>
-      </w:r>
-      <w:commentRangeStart w:id="23"/>
-      <w:r>
-        <w:rPr>
-          <w:lang w:val="da-DK"/>
-        </w:rPr>
-        <w:t>Det var givet fra starten</w:t>
-      </w:r>
-      <w:ins w:id="24" w:author="Mette Grønbech" w:date="2016-05-02T11:31:00Z">
+        <w:t>semesteret. Det var givet fra starten</w:t>
+      </w:r>
+      <w:ins w:id="29" w:author="Christian Winkel" w:date="2016-05-02T11:40:00Z">
+        <w:r>
+          <w:rPr>
+            <w:lang w:val="da-DK"/>
+          </w:rPr>
+          <w:t xml:space="preserve"> hvornår deadline for projektet faldt</w:t>
+        </w:r>
+      </w:ins>
+      <w:ins w:id="30" w:author="Mette Grønbech" w:date="2016-05-02T11:31:00Z">
         <w:r>
           <w:rPr>
             <w:lang w:val="da-DK"/>
@@ -631,52 +458,121 @@
           <w:t>,</w:t>
         </w:r>
       </w:ins>
-      <w:r>
-        <w:rPr>
-          <w:lang w:val="da-DK"/>
-        </w:rPr>
-        <w:t xml:space="preserve"> hvor mange sprints der ville forekomme</w:t>
-      </w:r>
-      <w:commentRangeEnd w:id="23"/>
-      <w:r>
-        <w:rPr>
-          <w:rStyle w:val="CommentReference"/>
-        </w:rPr>
-        <w:commentReference w:id="23"/>
-      </w:r>
-      <w:r>
-        <w:rPr>
-          <w:lang w:val="da-DK"/>
-        </w:rPr>
-        <w:t xml:space="preserve">, </w:t>
-      </w:r>
-      <w:commentRangeStart w:id="25"/>
-      <w:r>
-        <w:rPr>
-          <w:lang w:val="da-DK"/>
-        </w:rPr>
-        <w:t>og derved kunne de enkelte sprints få tildelt et krav til</w:t>
-      </w:r>
-      <w:ins w:id="26" w:author="Mette Grønbech" w:date="2016-05-02T11:32:00Z">
-        <w:r>
-          <w:rPr>
-            <w:lang w:val="da-DK"/>
-          </w:rPr>
-          <w:t>,</w:t>
-        </w:r>
-      </w:ins>
-      <w:r>
-        <w:rPr>
-          <w:lang w:val="da-DK"/>
-        </w:rPr>
-        <w:t xml:space="preserve"> hvad der skulle være funktionelt og færdigt. </w:t>
-      </w:r>
-      <w:commentRangeEnd w:id="25"/>
-      <w:r>
-        <w:rPr>
-          <w:rStyle w:val="CommentReference"/>
-        </w:rPr>
-        <w:commentReference w:id="25"/>
+      <w:ins w:id="31" w:author="Christian Winkel" w:date="2016-05-02T11:40:00Z">
+        <w:r>
+          <w:rPr>
+            <w:lang w:val="da-DK"/>
+          </w:rPr>
+          <w:t xml:space="preserve"> og med en</w:t>
+        </w:r>
+      </w:ins>
+      <w:ins w:id="32" w:author="Christian Winkel" w:date="2016-05-02T11:41:00Z">
+        <w:r>
+          <w:rPr>
+            <w:lang w:val="da-DK"/>
+          </w:rPr>
+          <w:t xml:space="preserve"> beslutning på at køre sprints af 14 dages længde.</w:t>
+        </w:r>
+      </w:ins>
+      <w:r>
+        <w:rPr>
+          <w:lang w:val="da-DK"/>
+        </w:rPr>
+        <w:t xml:space="preserve"> </w:t>
+      </w:r>
+      <w:ins w:id="33" w:author="Christian Winkel" w:date="2016-05-02T11:41:00Z">
+        <w:r>
+          <w:rPr>
+            <w:lang w:val="da-DK"/>
+          </w:rPr>
+          <w:t xml:space="preserve">Så det var kendt viden, </w:t>
+        </w:r>
+      </w:ins>
+      <w:r>
+        <w:rPr>
+          <w:lang w:val="da-DK"/>
+        </w:rPr>
+        <w:t xml:space="preserve">hvor mange sprints der ville forekomme, og derved kunne </w:t>
+      </w:r>
+      <w:del w:id="34" w:author="Christian Winkel" w:date="2016-05-02T11:44:00Z">
+        <w:r>
+          <w:rPr>
+            <w:lang w:val="da-DK"/>
+          </w:rPr>
+          <w:delText>de enkelte sprints få tildelt et krav til</w:delText>
+        </w:r>
+      </w:del>
+      <w:ins w:id="35" w:author="Mette Grønbech" w:date="2016-05-02T11:32:00Z">
+        <w:del w:id="36" w:author="Christian Winkel" w:date="2016-05-02T11:44:00Z">
+          <w:r>
+            <w:rPr>
+              <w:lang w:val="da-DK"/>
+            </w:rPr>
+            <w:delText>,</w:delText>
+          </w:r>
+        </w:del>
+      </w:ins>
+      <w:del w:id="37" w:author="Christian Winkel" w:date="2016-05-02T11:44:00Z">
+        <w:r>
+          <w:rPr>
+            <w:lang w:val="da-DK"/>
+          </w:rPr>
+          <w:delText xml:space="preserve"> hvad der skulle være funktionelt og færdigt</w:delText>
+        </w:r>
+      </w:del>
+      <w:ins w:id="38" w:author="Christian Winkel" w:date="2016-05-02T11:44:00Z">
+        <w:r>
+          <w:rPr>
+            <w:lang w:val="da-DK"/>
+          </w:rPr>
+          <w:t>gruppen danne</w:t>
+        </w:r>
+      </w:ins>
+      <w:ins w:id="39" w:author="Christian Winkel" w:date="2016-05-02T11:46:00Z">
+        <w:r>
+          <w:rPr>
+            <w:lang w:val="da-DK"/>
+          </w:rPr>
+          <w:t xml:space="preserve"> et overblik over hvor meget tid der ville være til rådighed, hvis et nyt as</w:t>
+        </w:r>
+      </w:ins>
+      <w:ins w:id="40" w:author="Christian Winkel" w:date="2016-05-02T11:47:00Z">
+        <w:r>
+          <w:rPr>
+            <w:lang w:val="da-DK"/>
+          </w:rPr>
+          <w:t>pekt</w:t>
+        </w:r>
+      </w:ins>
+      <w:ins w:id="41" w:author="Christian Winkel" w:date="2016-05-02T11:48:00Z">
+        <w:r>
+          <w:rPr>
+            <w:lang w:val="da-DK"/>
+          </w:rPr>
+          <w:t>, fra kravspecifikationen,</w:t>
+        </w:r>
+      </w:ins>
+      <w:ins w:id="42" w:author="Christian Winkel" w:date="2016-05-02T11:47:00Z">
+        <w:r>
+          <w:rPr>
+            <w:lang w:val="da-DK"/>
+          </w:rPr>
+          <w:t xml:space="preserve"> skulle implement</w:t>
+        </w:r>
+        <w:bookmarkStart w:id="43" w:name="_GoBack"/>
+        <w:bookmarkEnd w:id="43"/>
+        <w:r>
+          <w:rPr>
+            <w:lang w:val="da-DK"/>
+          </w:rPr>
+          <w:t>eres</w:t>
+        </w:r>
+      </w:ins>
+      <w:r>
+        <w:rPr>
+          <w:lang w:val="da-DK"/>
+        </w:rPr>
+        <w:t xml:space="preserve">. </w:t>
       </w:r>
     </w:p>
     <w:p>
@@ -689,17 +585,9 @@
         <w:rPr>
           <w:lang w:val="da-DK"/>
         </w:rPr>
-        <w:t xml:space="preserve">Yderligere har gruppen fra starten hældt mere mod </w:t>
-      </w:r>
-      <w:proofErr w:type="spellStart"/>
-      <w:r>
-        <w:rPr>
-          <w:lang w:val="da-DK"/>
-        </w:rPr>
-        <w:t>Scrum</w:t>
-      </w:r>
-      <w:proofErr w:type="spellEnd"/>
-      <w:ins w:id="27" w:author="Mette Grønbech" w:date="2016-05-02T11:34:00Z">
+        <w:t>Yderligere har gruppen fra starten hældt mere mod Scrum</w:t>
+      </w:r>
+      <w:ins w:id="44" w:author="Mette Grønbech" w:date="2016-05-02T11:34:00Z">
         <w:r>
           <w:rPr>
             <w:lang w:val="da-DK"/>
@@ -713,7 +601,7 @@
         </w:rPr>
         <w:t xml:space="preserve"> både fordi at sådan har arbejd</w:t>
       </w:r>
-      <w:del w:id="28" w:author="Mette Grønbech" w:date="2016-05-02T11:24:00Z">
+      <w:del w:id="45" w:author="Mette Grønbech" w:date="2016-05-02T11:24:00Z">
         <w:r>
           <w:rPr>
             <w:lang w:val="da-DK"/>
@@ -727,7 +615,7 @@
         </w:rPr>
         <w:t>s</w:t>
       </w:r>
-      <w:del w:id="29" w:author="Mette Grønbech" w:date="2016-05-02T11:24:00Z">
+      <w:del w:id="46" w:author="Mette Grønbech" w:date="2016-05-02T11:24:00Z">
         <w:r>
           <w:rPr>
             <w:lang w:val="da-DK"/>
@@ -741,7 +629,7 @@
         </w:rPr>
         <w:t>facon</w:t>
       </w:r>
-      <w:del w:id="30" w:author="Mette Grønbech" w:date="2016-05-02T11:24:00Z">
+      <w:del w:id="47" w:author="Mette Grønbech" w:date="2016-05-02T11:24:00Z">
         <w:r>
           <w:rPr>
             <w:lang w:val="da-DK"/>
@@ -755,7 +643,7 @@
         </w:rPr>
         <w:t xml:space="preserve">en </w:t>
       </w:r>
-      <w:del w:id="31" w:author="Mette Grønbech" w:date="2016-05-02T11:25:00Z">
+      <w:del w:id="48" w:author="Mette Grønbech" w:date="2016-05-02T11:25:00Z">
         <w:r>
           <w:rPr>
             <w:lang w:val="da-DK"/>
@@ -763,18 +651,12 @@
           <w:delText xml:space="preserve">foregået </w:delText>
         </w:r>
       </w:del>
-      <w:ins w:id="32" w:author="Mette Grønbech" w:date="2016-05-02T11:25:00Z">
-        <w:r>
-          <w:rPr>
-            <w:lang w:val="da-DK"/>
-          </w:rPr>
-          <w:t>været</w:t>
-        </w:r>
-        <w:r>
-          <w:rPr>
-            <w:lang w:val="da-DK"/>
-          </w:rPr>
-          <w:t xml:space="preserve"> </w:t>
+      <w:ins w:id="49" w:author="Mette Grønbech" w:date="2016-05-02T11:25:00Z">
+        <w:r>
+          <w:rPr>
+            <w:lang w:val="da-DK"/>
+          </w:rPr>
+          <w:t xml:space="preserve">været </w:t>
         </w:r>
       </w:ins>
       <w:r>
@@ -783,7 +665,7 @@
         </w:rPr>
         <w:t>på tidligere semester</w:t>
       </w:r>
-      <w:del w:id="33" w:author="Mette Grønbech" w:date="2016-05-02T11:25:00Z">
+      <w:del w:id="50" w:author="Mette Grønbech" w:date="2016-05-02T11:25:00Z">
         <w:r>
           <w:rPr>
             <w:lang w:val="da-DK"/>
@@ -797,7 +679,7 @@
         </w:rPr>
         <w:t xml:space="preserve">projekter, og </w:t>
       </w:r>
-      <w:del w:id="34" w:author="Mette Grønbech" w:date="2016-05-02T11:25:00Z">
+      <w:del w:id="51" w:author="Mette Grønbech" w:date="2016-05-02T11:25:00Z">
         <w:r>
           <w:rPr>
             <w:lang w:val="da-DK"/>
@@ -809,35 +691,7 @@
         <w:rPr>
           <w:lang w:val="da-DK"/>
         </w:rPr>
-        <w:t xml:space="preserve">alle gruppens medlemmer har gennemført et </w:t>
-      </w:r>
-      <w:proofErr w:type="spellStart"/>
-      <w:r>
-        <w:rPr>
-          <w:lang w:val="da-DK"/>
-        </w:rPr>
-        <w:t>Scrum</w:t>
-      </w:r>
-      <w:proofErr w:type="spellEnd"/>
-      <w:r>
-        <w:rPr>
-          <w:lang w:val="da-DK"/>
-        </w:rPr>
-        <w:t xml:space="preserve"> kursus på </w:t>
-      </w:r>
-      <w:proofErr w:type="spellStart"/>
-      <w:r>
-        <w:rPr>
-          <w:lang w:val="da-DK"/>
-        </w:rPr>
-        <w:t>Systematic</w:t>
-      </w:r>
-      <w:proofErr w:type="spellEnd"/>
-      <w:r>
-        <w:rPr>
-          <w:lang w:val="da-DK"/>
-        </w:rPr>
-        <w:t xml:space="preserve"> A/S.</w:t>
+        <w:t>alle gruppens medlemmer har gennemført et Scrum kursus på Systematic A/S.</w:t>
       </w:r>
     </w:p>
     <w:p>
@@ -850,37 +704,9 @@
         <w:rPr>
           <w:lang w:val="da-DK"/>
         </w:rPr>
-        <w:t xml:space="preserve">Gruppen har </w:t>
-      </w:r>
-      <w:proofErr w:type="spellStart"/>
-      <w:r>
-        <w:rPr>
-          <w:lang w:val="da-DK"/>
-        </w:rPr>
-        <w:t>afviget</w:t>
-      </w:r>
-      <w:proofErr w:type="spellEnd"/>
-      <w:r>
-        <w:rPr>
-          <w:lang w:val="da-DK"/>
-        </w:rPr>
-        <w:t xml:space="preserve"> fra </w:t>
-      </w:r>
-      <w:proofErr w:type="spellStart"/>
-      <w:r>
-        <w:rPr>
-          <w:lang w:val="da-DK"/>
-        </w:rPr>
-        <w:t>Scrum</w:t>
-      </w:r>
-      <w:proofErr w:type="spellEnd"/>
-      <w:r>
-        <w:rPr>
-          <w:lang w:val="da-DK"/>
-        </w:rPr>
-        <w:t xml:space="preserve"> standar</w:t>
-      </w:r>
-      <w:ins w:id="35" w:author="Mette Grønbech" w:date="2016-05-02T11:25:00Z">
+        <w:t>Gruppen har afviget fra Scrum standar</w:t>
+      </w:r>
+      <w:ins w:id="52" w:author="Mette Grønbech" w:date="2016-05-02T11:25:00Z">
         <w:r>
           <w:rPr>
             <w:lang w:val="da-DK"/>
@@ -888,7 +714,7 @@
           <w:t>d</w:t>
         </w:r>
       </w:ins>
-      <w:del w:id="36" w:author="Mette Grønbech" w:date="2016-05-02T11:25:00Z">
+      <w:del w:id="53" w:author="Mette Grønbech" w:date="2016-05-02T11:25:00Z">
         <w:r>
           <w:rPr>
             <w:lang w:val="da-DK"/>
@@ -900,23 +726,9 @@
         <w:rPr>
           <w:lang w:val="da-DK"/>
         </w:rPr>
-        <w:t xml:space="preserve">en og ikke tildelt nogen </w:t>
-      </w:r>
-      <w:proofErr w:type="spellStart"/>
-      <w:r>
-        <w:rPr>
-          <w:lang w:val="da-DK"/>
-        </w:rPr>
-        <w:t>Scrum</w:t>
-      </w:r>
-      <w:proofErr w:type="spellEnd"/>
-      <w:r>
-        <w:rPr>
-          <w:lang w:val="da-DK"/>
-        </w:rPr>
-        <w:t xml:space="preserve"> master rollen, fordi det blev bestemt</w:t>
-      </w:r>
-      <w:ins w:id="37" w:author="Mette Grønbech" w:date="2016-05-02T11:35:00Z">
+        <w:t>en og ikke tildelt nogen Scrum master rollen, fordi det blev bestemt</w:t>
+      </w:r>
+      <w:ins w:id="54" w:author="Mette Grønbech" w:date="2016-05-02T11:35:00Z">
         <w:r>
           <w:rPr>
             <w:lang w:val="da-DK"/>
@@ -930,7 +742,7 @@
         </w:rPr>
         <w:t xml:space="preserve"> at det ikke var en rolle</w:t>
       </w:r>
-      <w:ins w:id="38" w:author="Mette Grønbech" w:date="2016-05-02T11:35:00Z">
+      <w:ins w:id="55" w:author="Mette Grønbech" w:date="2016-05-02T11:35:00Z">
         <w:r>
           <w:rPr>
             <w:lang w:val="da-DK"/>
@@ -944,27 +756,11 @@
         </w:rPr>
         <w:t xml:space="preserve"> som en person skulle stå med, og derfor blev </w:t>
       </w:r>
-      <w:proofErr w:type="spellStart"/>
-      <w:r>
-        <w:rPr>
-          <w:lang w:val="da-DK"/>
-        </w:rPr>
-        <w:t>Scrum</w:t>
-      </w:r>
-      <w:proofErr w:type="spellEnd"/>
-      <w:r>
-        <w:rPr>
-          <w:lang w:val="da-DK"/>
-        </w:rPr>
-        <w:t xml:space="preserve"> masterens o</w:t>
-      </w:r>
-      <w:bookmarkStart w:id="39" w:name="_GoBack"/>
-      <w:bookmarkEnd w:id="39"/>
-      <w:r>
-        <w:rPr>
-          <w:lang w:val="da-DK"/>
-        </w:rPr>
-        <w:t xml:space="preserve">pgaver fordelt på </w:t>
+      <w:r>
+        <w:rPr>
+          <w:lang w:val="da-DK"/>
+        </w:rPr>
+        <w:t xml:space="preserve">Scrum masterens opgaver fordelt på </w:t>
       </w:r>
       <w:r>
         <w:rPr>
@@ -989,268 +785,19 @@
 </w:document>
 </file>
 
-<file path=word/comments.xml><?xml version="1.0" encoding="utf-8"?>
-<w:comments xmlns:wpc="http://schemas.microsoft.com/office/word/2010/wordprocessingCanvas" xmlns:mc="http://schemas.openxmlformats.org/markup-compatibility/2006" xmlns:o="urn:schemas-microsoft-com:office:office" xmlns:r="http://schemas.openxmlformats.org/officeDocument/2006/relationships" xmlns:m="http://schemas.openxmlformats.org/officeDocument/2006/math" xmlns:v="urn:schemas-microsoft-com:vml" xmlns:wp14="http://schemas.microsoft.com/office/word/2010/wordprocessingDrawing" xmlns:wp="http://schemas.openxmlformats.org/drawingml/2006/wordprocessingDrawing" xmlns:w10="urn:schemas-microsoft-com:office:word" xmlns:w="http://schemas.openxmlformats.org/wordprocessingml/2006/main" xmlns:w14="http://schemas.microsoft.com/office/word/2010/wordml" xmlns:w15="http://schemas.microsoft.com/office/word/2012/wordml" xmlns:wpg="http://schemas.microsoft.com/office/word/2010/wordprocessingGroup" xmlns:wpi="http://schemas.microsoft.com/office/word/2010/wordprocessingInk" xmlns:wne="http://schemas.microsoft.com/office/word/2006/wordml" xmlns:wps="http://schemas.microsoft.com/office/word/2010/wordprocessingShape" mc:Ignorable="w14 w15 wp14">
-  <w:comment w:id="4" w:author="Mette Grønbech" w:date="2016-05-02T11:14:00Z" w:initials="MG">
-    <w:p>
-      <w:pPr>
-        <w:pStyle w:val="CommentText"/>
-        <w:rPr>
-          <w:lang w:val="da-DK"/>
-        </w:rPr>
-      </w:pPr>
-      <w:r>
-        <w:rPr>
-          <w:rStyle w:val="CommentReference"/>
-        </w:rPr>
-        <w:annotationRef/>
-      </w:r>
-      <w:r>
-        <w:rPr>
-          <w:lang w:val="da-DK"/>
-        </w:rPr>
-        <w:t xml:space="preserve">Hvorfor var det de bedste? Hvor har vi det fra? </w:t>
-      </w:r>
-      <w:r>
-        <w:rPr>
-          <w:lang w:val="da-DK"/>
-        </w:rPr>
-        <w:t xml:space="preserve">Enten skal der være en reference til et sted det står, ellers skal der måske bare stå at de to metoder gruppen overvejede var </w:t>
-      </w:r>
-      <w:proofErr w:type="spellStart"/>
-      <w:r>
-        <w:rPr>
-          <w:lang w:val="da-DK"/>
-        </w:rPr>
-        <w:t>Scrum</w:t>
-      </w:r>
-      <w:proofErr w:type="spellEnd"/>
-      <w:r>
-        <w:rPr>
-          <w:lang w:val="da-DK"/>
-        </w:rPr>
-        <w:t xml:space="preserve"> og </w:t>
-      </w:r>
-      <w:proofErr w:type="spellStart"/>
-      <w:r>
-        <w:rPr>
-          <w:lang w:val="da-DK"/>
-        </w:rPr>
-        <w:t>Kanban</w:t>
-      </w:r>
-      <w:proofErr w:type="spellEnd"/>
-    </w:p>
-  </w:comment>
-  <w:comment w:id="11" w:author="Mette Grønbech" w:date="2016-05-02T11:28:00Z" w:initials="MG">
-    <w:p>
-      <w:pPr>
-        <w:pStyle w:val="CommentText"/>
-        <w:rPr>
-          <w:lang w:val="da-DK"/>
-        </w:rPr>
-      </w:pPr>
-      <w:r>
-        <w:rPr>
-          <w:rStyle w:val="CommentReference"/>
-        </w:rPr>
-        <w:annotationRef/>
-      </w:r>
-      <w:r>
-        <w:rPr>
-          <w:lang w:val="da-DK"/>
-        </w:rPr>
-        <w:t xml:space="preserve">Det er </w:t>
-      </w:r>
-      <w:proofErr w:type="spellStart"/>
-      <w:r>
-        <w:rPr>
-          <w:lang w:val="da-DK"/>
-        </w:rPr>
-        <w:t>stories</w:t>
-      </w:r>
-      <w:proofErr w:type="spellEnd"/>
-      <w:r>
-        <w:rPr>
-          <w:lang w:val="da-DK"/>
-        </w:rPr>
-        <w:t xml:space="preserve"> og ikke </w:t>
-      </w:r>
-      <w:proofErr w:type="spellStart"/>
-      <w:r>
-        <w:rPr>
-          <w:lang w:val="da-DK"/>
-        </w:rPr>
-        <w:t>tasks</w:t>
-      </w:r>
-      <w:proofErr w:type="spellEnd"/>
-      <w:r>
-        <w:rPr>
-          <w:lang w:val="da-DK"/>
-        </w:rPr>
-        <w:t xml:space="preserve">. </w:t>
-      </w:r>
-      <w:proofErr w:type="spellStart"/>
-      <w:r>
-        <w:rPr>
-          <w:lang w:val="da-DK"/>
-        </w:rPr>
-        <w:t>Storiesne</w:t>
-      </w:r>
-      <w:proofErr w:type="spellEnd"/>
-      <w:r>
-        <w:rPr>
-          <w:lang w:val="da-DK"/>
-        </w:rPr>
-        <w:t xml:space="preserve"> bliver så nedbrudt til </w:t>
-      </w:r>
-      <w:proofErr w:type="spellStart"/>
-      <w:r>
-        <w:rPr>
-          <w:lang w:val="da-DK"/>
-        </w:rPr>
-        <w:t>tasks</w:t>
-      </w:r>
-      <w:proofErr w:type="spellEnd"/>
-    </w:p>
-  </w:comment>
-  <w:comment w:id="23" w:author="Mette Grønbech" w:date="2016-05-02T11:18:00Z" w:initials="MG">
-    <w:p>
-      <w:pPr>
-        <w:pStyle w:val="CommentText"/>
-        <w:rPr>
-          <w:lang w:val="da-DK"/>
-        </w:rPr>
-      </w:pPr>
-      <w:r>
-        <w:rPr>
-          <w:rStyle w:val="CommentReference"/>
-        </w:rPr>
-        <w:annotationRef/>
-      </w:r>
-      <w:r>
-        <w:rPr>
-          <w:lang w:val="da-DK"/>
-        </w:rPr>
-        <w:t xml:space="preserve">Det var vel ikke givet men </w:t>
-      </w:r>
-      <w:r>
-        <w:rPr>
-          <w:lang w:val="da-DK"/>
-        </w:rPr>
-        <w:t>bare</w:t>
-      </w:r>
-      <w:r>
-        <w:rPr>
-          <w:lang w:val="da-DK"/>
-        </w:rPr>
-        <w:t xml:space="preserve"> noget vi selv planlagde</w:t>
-      </w:r>
-      <w:r>
-        <w:rPr>
-          <w:lang w:val="da-DK"/>
-        </w:rPr>
-        <w:t>.</w:t>
-      </w:r>
-    </w:p>
-    <w:p>
-      <w:pPr>
-        <w:pStyle w:val="CommentText"/>
-        <w:rPr>
-          <w:lang w:val="da-DK"/>
-        </w:rPr>
-      </w:pPr>
-      <w:r>
-        <w:rPr>
-          <w:lang w:val="da-DK"/>
-        </w:rPr>
-        <w:t xml:space="preserve">Mangler også at nævne at vi arbejdede med </w:t>
-      </w:r>
-      <w:proofErr w:type="spellStart"/>
-      <w:r>
-        <w:rPr>
-          <w:lang w:val="da-DK"/>
-        </w:rPr>
-        <w:t>iterationer</w:t>
-      </w:r>
-      <w:proofErr w:type="spellEnd"/>
-      <w:r>
-        <w:rPr>
-          <w:lang w:val="da-DK"/>
-        </w:rPr>
-        <w:t xml:space="preserve"> af to ugers varighed</w:t>
-      </w:r>
-    </w:p>
-  </w:comment>
-  <w:comment w:id="25" w:author="Mette Grønbech" w:date="2016-05-02T11:33:00Z" w:initials="MG">
-    <w:p>
-      <w:pPr>
-        <w:pStyle w:val="CommentText"/>
-        <w:rPr>
-          <w:lang w:val="da-DK"/>
-        </w:rPr>
-      </w:pPr>
-      <w:r>
-        <w:rPr>
-          <w:rStyle w:val="CommentReference"/>
-        </w:rPr>
-        <w:annotationRef/>
-      </w:r>
-      <w:r>
-        <w:rPr>
-          <w:lang w:val="da-DK"/>
-        </w:rPr>
-        <w:t xml:space="preserve">Det tildelte vi vel først da vi planlagde den næste </w:t>
-      </w:r>
-      <w:proofErr w:type="spellStart"/>
-      <w:r>
-        <w:rPr>
-          <w:lang w:val="da-DK"/>
-        </w:rPr>
-        <w:t>iteration</w:t>
-      </w:r>
-      <w:proofErr w:type="spellEnd"/>
-      <w:r>
-        <w:rPr>
-          <w:lang w:val="da-DK"/>
-        </w:rPr>
-        <w:t xml:space="preserve"> vi skulle </w:t>
-      </w:r>
-      <w:r>
-        <w:rPr>
-          <w:lang w:val="da-DK"/>
-        </w:rPr>
-        <w:t>i</w:t>
-      </w:r>
-      <w:r>
-        <w:rPr>
-          <w:lang w:val="da-DK"/>
-        </w:rPr>
-        <w:t xml:space="preserve"> gang med</w:t>
-      </w:r>
-    </w:p>
-  </w:comment>
-</w:comments>
-</file>
-
-<file path=word/commentsExtended.xml><?xml version="1.0" encoding="utf-8"?>
-<w15:commentsEx xmlns:wpc="http://schemas.microsoft.com/office/word/2010/wordprocessingCanvas" xmlns:mc="http://schemas.openxmlformats.org/markup-compatibility/2006" xmlns:o="urn:schemas-microsoft-com:office:office" xmlns:r="http://schemas.openxmlformats.org/officeDocument/2006/relationships" xmlns:m="http://schemas.openxmlformats.org/officeDocument/2006/math" xmlns:v="urn:schemas-microsoft-com:vml" xmlns:wp14="http://schemas.microsoft.com/office/word/2010/wordprocessingDrawing" xmlns:wp="http://schemas.openxmlformats.org/drawingml/2006/wordprocessingDrawing" xmlns:w10="urn:schemas-microsoft-com:office:word" xmlns:w="http://schemas.openxmlformats.org/wordprocessingml/2006/main" xmlns:w14="http://schemas.microsoft.com/office/word/2010/wordml" xmlns:w15="http://schemas.microsoft.com/office/word/2012/wordml" xmlns:wpg="http://schemas.microsoft.com/office/word/2010/wordprocessingGroup" xmlns:wpi="http://schemas.microsoft.com/office/word/2010/wordprocessingInk" xmlns:wne="http://schemas.microsoft.com/office/word/2006/wordml" xmlns:wps="http://schemas.microsoft.com/office/word/2010/wordprocessingShape" mc:Ignorable="w14 w15 wp14">
-  <w15:commentEx w15:paraId="2C2A7DE9" w15:done="0"/>
-  <w15:commentEx w15:paraId="752D217E" w15:done="0"/>
-  <w15:commentEx w15:paraId="221CDCEA" w15:done="0"/>
-  <w15:commentEx w15:paraId="4853CCBB" w15:done="0"/>
-</w15:commentsEx>
-</file>
-
 <file path=word/people.xml><?xml version="1.0" encoding="utf-8"?>
-<w15:people xmlns:wpc="http://schemas.microsoft.com/office/word/2010/wordprocessingCanvas" xmlns:mc="http://schemas.openxmlformats.org/markup-compatibility/2006" xmlns:o="urn:schemas-microsoft-com:office:office" xmlns:r="http://schemas.openxmlformats.org/officeDocument/2006/relationships" xmlns:m="http://schemas.openxmlformats.org/officeDocument/2006/math" xmlns:v="urn:schemas-microsoft-com:vml" xmlns:wp14="http://schemas.microsoft.com/office/word/2010/wordprocessingDrawing" xmlns:wp="http://schemas.openxmlformats.org/drawingml/2006/wordprocessingDrawing" xmlns:w10="urn:schemas-microsoft-com:office:word" xmlns:w="http://schemas.openxmlformats.org/wordprocessingml/2006/main" xmlns:w14="http://schemas.microsoft.com/office/word/2010/wordml" xmlns:w15="http://schemas.microsoft.com/office/word/2012/wordml" xmlns:wpg="http://schemas.microsoft.com/office/word/2010/wordprocessingGroup" xmlns:wpi="http://schemas.microsoft.com/office/word/2010/wordprocessingInk" xmlns:wne="http://schemas.microsoft.com/office/word/2006/wordml" xmlns:wps="http://schemas.microsoft.com/office/word/2010/wordprocessingShape" mc:Ignorable="w14 w15 wp14">
+<w15:people xmlns:wpc="http://schemas.microsoft.com/office/word/2010/wordprocessingCanvas" xmlns:cx="http://schemas.microsoft.com/office/drawing/2014/chartex" xmlns:cx1="http://schemas.microsoft.com/office/drawing/2015/9/8/chartex" xmlns:mc="http://schemas.openxmlformats.org/markup-compatibility/2006" xmlns:o="urn:schemas-microsoft-com:office:office" xmlns:r="http://schemas.openxmlformats.org/officeDocument/2006/relationships" xmlns:m="http://schemas.openxmlformats.org/officeDocument/2006/math" xmlns:v="urn:schemas-microsoft-com:vml" xmlns:wp14="http://schemas.microsoft.com/office/word/2010/wordprocessingDrawing" xmlns:wp="http://schemas.openxmlformats.org/drawingml/2006/wordprocessingDrawing" xmlns:w10="urn:schemas-microsoft-com:office:word" xmlns:w="http://schemas.openxmlformats.org/wordprocessingml/2006/main" xmlns:w14="http://schemas.microsoft.com/office/word/2010/wordml" xmlns:w15="http://schemas.microsoft.com/office/word/2012/wordml" xmlns:w16se="http://schemas.microsoft.com/office/word/2015/wordml/symex" xmlns:wpg="http://schemas.microsoft.com/office/word/2010/wordprocessingGroup" xmlns:wpi="http://schemas.microsoft.com/office/word/2010/wordprocessingInk" xmlns:wne="http://schemas.microsoft.com/office/word/2006/wordml" xmlns:wps="http://schemas.microsoft.com/office/word/2010/wordprocessingShape" mc:Ignorable="w14 w15 w16se wp14">
   <w15:person w15:author="Mette Grønbech">
     <w15:presenceInfo w15:providerId="Windows Live" w15:userId="ab922a974fce90f5"/>
+  </w15:person>
+  <w15:person w15:author="Christian Winkel">
+    <w15:presenceInfo w15:providerId="Windows Live" w15:userId="b99337badf0544ed"/>
   </w15:person>
 </w15:people>
 </file>
 
 <file path=word/styles.xml><?xml version="1.0" encoding="utf-8"?>
-<w:styles xmlns:mc="http://schemas.openxmlformats.org/markup-compatibility/2006" xmlns:r="http://schemas.openxmlformats.org/officeDocument/2006/relationships" xmlns:w="http://schemas.openxmlformats.org/wordprocessingml/2006/main" xmlns:w14="http://schemas.microsoft.com/office/word/2010/wordml" xmlns:w15="http://schemas.microsoft.com/office/word/2012/wordml" mc:Ignorable="w14 w15">
+<w:styles xmlns:mc="http://schemas.openxmlformats.org/markup-compatibility/2006" xmlns:r="http://schemas.openxmlformats.org/officeDocument/2006/relationships" xmlns:w="http://schemas.openxmlformats.org/wordprocessingml/2006/main" xmlns:w14="http://schemas.microsoft.com/office/word/2010/wordml" xmlns:w15="http://schemas.microsoft.com/office/word/2012/wordml" xmlns:w16se="http://schemas.microsoft.com/office/word/2015/wordml/symex" mc:Ignorable="w14 w15 w16se">
   <w:docDefaults>
     <w:rPrDefault>
       <w:rPr>
@@ -1643,11 +1190,11 @@
     <w:name w:val="Normal"/>
     <w:qFormat/>
   </w:style>
-  <w:style w:type="paragraph" w:styleId="Heading2">
+  <w:style w:type="paragraph" w:styleId="Overskrift2">
     <w:name w:val="heading 2"/>
     <w:basedOn w:val="Normal"/>
     <w:next w:val="Normal"/>
-    <w:link w:val="Heading2Char"/>
+    <w:link w:val="Overskrift2Tegn"/>
     <w:uiPriority w:val="9"/>
     <w:unhideWhenUsed/>
     <w:qFormat/>
@@ -1665,13 +1212,13 @@
       <w:szCs w:val="26"/>
     </w:rPr>
   </w:style>
-  <w:style w:type="character" w:default="1" w:styleId="DefaultParagraphFont">
+  <w:style w:type="character" w:default="1" w:styleId="Standardskrifttypeiafsnit">
     <w:name w:val="Default Paragraph Font"/>
     <w:uiPriority w:val="1"/>
     <w:semiHidden/>
     <w:unhideWhenUsed/>
   </w:style>
-  <w:style w:type="table" w:default="1" w:styleId="TableNormal">
+  <w:style w:type="table" w:default="1" w:styleId="Tabel-Normal">
     <w:name w:val="Normal Table"/>
     <w:uiPriority w:val="99"/>
     <w:semiHidden/>
@@ -1686,16 +1233,16 @@
       </w:tblCellMar>
     </w:tblPr>
   </w:style>
-  <w:style w:type="numbering" w:default="1" w:styleId="NoList">
+  <w:style w:type="numbering" w:default="1" w:styleId="Ingenoversigt">
     <w:name w:val="No List"/>
     <w:uiPriority w:val="99"/>
     <w:semiHidden/>
     <w:unhideWhenUsed/>
   </w:style>
-  <w:style w:type="character" w:customStyle="1" w:styleId="Heading2Char">
-    <w:name w:val="Heading 2 Char"/>
-    <w:basedOn w:val="DefaultParagraphFont"/>
-    <w:link w:val="Heading2"/>
+  <w:style w:type="character" w:customStyle="1" w:styleId="Overskrift2Tegn">
+    <w:name w:val="Overskrift 2 Tegn"/>
+    <w:basedOn w:val="Standardskrifttypeiafsnit"/>
+    <w:link w:val="Overskrift2"/>
     <w:uiPriority w:val="9"/>
     <w:rsid w:val="00303D2D"/>
     <w:rPr>
@@ -1705,9 +1252,9 @@
       <w:szCs w:val="26"/>
     </w:rPr>
   </w:style>
-  <w:style w:type="character" w:styleId="CommentReference">
+  <w:style w:type="character" w:styleId="Kommentarhenvisning">
     <w:name w:val="annotation reference"/>
-    <w:basedOn w:val="DefaultParagraphFont"/>
+    <w:basedOn w:val="Standardskrifttypeiafsnit"/>
     <w:uiPriority w:val="99"/>
     <w:semiHidden/>
     <w:unhideWhenUsed/>
@@ -1717,10 +1264,10 @@
       <w:szCs w:val="16"/>
     </w:rPr>
   </w:style>
-  <w:style w:type="paragraph" w:styleId="CommentText">
+  <w:style w:type="paragraph" w:styleId="Kommentartekst">
     <w:name w:val="annotation text"/>
     <w:basedOn w:val="Normal"/>
-    <w:link w:val="CommentTextChar"/>
+    <w:link w:val="KommentartekstTegn"/>
     <w:uiPriority w:val="99"/>
     <w:semiHidden/>
     <w:unhideWhenUsed/>
@@ -1733,10 +1280,10 @@
       <w:szCs w:val="20"/>
     </w:rPr>
   </w:style>
-  <w:style w:type="character" w:customStyle="1" w:styleId="CommentTextChar">
-    <w:name w:val="Comment Text Char"/>
-    <w:basedOn w:val="DefaultParagraphFont"/>
-    <w:link w:val="CommentText"/>
+  <w:style w:type="character" w:customStyle="1" w:styleId="KommentartekstTegn">
+    <w:name w:val="Kommentartekst Tegn"/>
+    <w:basedOn w:val="Standardskrifttypeiafsnit"/>
+    <w:link w:val="Kommentartekst"/>
     <w:uiPriority w:val="99"/>
     <w:semiHidden/>
     <w:rsid w:val="001654BD"/>
@@ -1745,11 +1292,11 @@
       <w:szCs w:val="20"/>
     </w:rPr>
   </w:style>
-  <w:style w:type="paragraph" w:styleId="CommentSubject">
+  <w:style w:type="paragraph" w:styleId="Kommentaremne">
     <w:name w:val="annotation subject"/>
-    <w:basedOn w:val="CommentText"/>
-    <w:next w:val="CommentText"/>
-    <w:link w:val="CommentSubjectChar"/>
+    <w:basedOn w:val="Kommentartekst"/>
+    <w:next w:val="Kommentartekst"/>
+    <w:link w:val="KommentaremneTegn"/>
     <w:uiPriority w:val="99"/>
     <w:semiHidden/>
     <w:unhideWhenUsed/>
@@ -1759,10 +1306,10 @@
       <w:bCs/>
     </w:rPr>
   </w:style>
-  <w:style w:type="character" w:customStyle="1" w:styleId="CommentSubjectChar">
-    <w:name w:val="Comment Subject Char"/>
-    <w:basedOn w:val="CommentTextChar"/>
-    <w:link w:val="CommentSubject"/>
+  <w:style w:type="character" w:customStyle="1" w:styleId="KommentaremneTegn">
+    <w:name w:val="Kommentaremne Tegn"/>
+    <w:basedOn w:val="KommentartekstTegn"/>
+    <w:link w:val="Kommentaremne"/>
     <w:uiPriority w:val="99"/>
     <w:semiHidden/>
     <w:rsid w:val="001654BD"/>
@@ -1773,10 +1320,10 @@
       <w:szCs w:val="20"/>
     </w:rPr>
   </w:style>
-  <w:style w:type="paragraph" w:styleId="BalloonText">
+  <w:style w:type="paragraph" w:styleId="Markeringsbobletekst">
     <w:name w:val="Balloon Text"/>
     <w:basedOn w:val="Normal"/>
-    <w:link w:val="BalloonTextChar"/>
+    <w:link w:val="MarkeringsbobletekstTegn"/>
     <w:uiPriority w:val="99"/>
     <w:semiHidden/>
     <w:unhideWhenUsed/>
@@ -1790,10 +1337,10 @@
       <w:szCs w:val="18"/>
     </w:rPr>
   </w:style>
-  <w:style w:type="character" w:customStyle="1" w:styleId="BalloonTextChar">
-    <w:name w:val="Balloon Text Char"/>
-    <w:basedOn w:val="DefaultParagraphFont"/>
-    <w:link w:val="BalloonText"/>
+  <w:style w:type="character" w:customStyle="1" w:styleId="MarkeringsbobletekstTegn">
+    <w:name w:val="Markeringsbobletekst Tegn"/>
+    <w:basedOn w:val="Standardskrifttypeiafsnit"/>
+    <w:link w:val="Markeringsbobletekst"/>
     <w:uiPriority w:val="99"/>
     <w:semiHidden/>
     <w:rsid w:val="001654BD"/>

</xml_diff>